<commit_message>
Add test case document and test cases to design
</commit_message>
<xml_diff>
--- a/Documentation/Design_Document.docx
+++ b/Documentation/Design_Document.docx
@@ -258,12 +258,21 @@
           <w:szCs w:val="36"/>
         </w:rPr>
       </w:pPr>
+      <w:proofErr w:type="spellStart"/>
       <w:r>
         <w:rPr>
           <w:sz w:val="36"/>
           <w:szCs w:val="36"/>
         </w:rPr>
-        <w:t>Organisation: PES University</w:t>
+        <w:t>Organisation</w:t>
+      </w:r>
+      <w:proofErr w:type="spellEnd"/>
+      <w:r>
+        <w:rPr>
+          <w:sz w:val="36"/>
+          <w:szCs w:val="36"/>
+        </w:rPr>
+        <w:t>: PES University</w:t>
       </w:r>
     </w:p>
     <w:p>
@@ -2061,7 +2070,47 @@
           <w:sz w:val="32"/>
           <w:szCs w:val="32"/>
         </w:rPr>
-        <w:t xml:space="preserve">This software requirement specification document describes all the features and requirements of the Point of Sale system for version 1.0 release. This document serves as a guide to the members and managers of the project team ,and should help anyone understand the implementation. The overall design of the project must be clearly mentioned here. </w:t>
+        <w:t xml:space="preserve">This software requirement specification document describes all the features and requirements of the </w:t>
+      </w:r>
+      <w:proofErr w:type="gramStart"/>
+      <w:r>
+        <w:rPr>
+          <w:rFonts w:ascii="Times New Roman" w:hAnsi="Times New Roman"/>
+          <w:i w:val="0"/>
+          <w:sz w:val="32"/>
+          <w:szCs w:val="32"/>
+        </w:rPr>
+        <w:t>Point of Sale</w:t>
+      </w:r>
+      <w:proofErr w:type="gramEnd"/>
+      <w:r>
+        <w:rPr>
+          <w:rFonts w:ascii="Times New Roman" w:hAnsi="Times New Roman"/>
+          <w:i w:val="0"/>
+          <w:sz w:val="32"/>
+          <w:szCs w:val="32"/>
+        </w:rPr>
+        <w:t xml:space="preserve"> system for version 1.0 release. This document serves as a guide to the members and managers of the project </w:t>
+      </w:r>
+      <w:proofErr w:type="gramStart"/>
+      <w:r>
+        <w:rPr>
+          <w:rFonts w:ascii="Times New Roman" w:hAnsi="Times New Roman"/>
+          <w:i w:val="0"/>
+          <w:sz w:val="32"/>
+          <w:szCs w:val="32"/>
+        </w:rPr>
+        <w:t>team ,and</w:t>
+      </w:r>
+      <w:proofErr w:type="gramEnd"/>
+      <w:r>
+        <w:rPr>
+          <w:rFonts w:ascii="Times New Roman" w:hAnsi="Times New Roman"/>
+          <w:i w:val="0"/>
+          <w:sz w:val="32"/>
+          <w:szCs w:val="32"/>
+        </w:rPr>
+        <w:t xml:space="preserve"> should help anyone understand the implementation. The overall design of the project must be clearly mentioned here. </w:t>
       </w:r>
     </w:p>
     <w:p>
@@ -2124,7 +2173,61 @@
           <w:sz w:val="32"/>
           <w:szCs w:val="32"/>
         </w:rPr>
-        <w:t>The design document describes the implementation of the POS system. The POS system has different functionality for Transaction History, Billing Management and Inventory Management. All of these components will connect to database and will go through the login page. Each of the above components and systems will be described in the design documentation.</w:t>
+        <w:t xml:space="preserve">The design document describes the implementation of the POS system. The POS system has different functionality for Transaction History, Billing </w:t>
+      </w:r>
+      <w:proofErr w:type="gramStart"/>
+      <w:r>
+        <w:rPr>
+          <w:spacing w:val="-2"/>
+          <w:sz w:val="32"/>
+          <w:szCs w:val="32"/>
+        </w:rPr>
+        <w:t>Management</w:t>
+      </w:r>
+      <w:proofErr w:type="gramEnd"/>
+      <w:r>
+        <w:rPr>
+          <w:spacing w:val="-2"/>
+          <w:sz w:val="32"/>
+          <w:szCs w:val="32"/>
+        </w:rPr>
+        <w:t xml:space="preserve"> and Inventory Management. </w:t>
+      </w:r>
+      <w:proofErr w:type="gramStart"/>
+      <w:r>
+        <w:rPr>
+          <w:spacing w:val="-2"/>
+          <w:sz w:val="32"/>
+          <w:szCs w:val="32"/>
+        </w:rPr>
+        <w:t>All of</w:t>
+      </w:r>
+      <w:proofErr w:type="gramEnd"/>
+      <w:r>
+        <w:rPr>
+          <w:spacing w:val="-2"/>
+          <w:sz w:val="32"/>
+          <w:szCs w:val="32"/>
+        </w:rPr>
+        <w:t xml:space="preserve"> these components will connect to </w:t>
+      </w:r>
+      <w:proofErr w:type="gramStart"/>
+      <w:r>
+        <w:rPr>
+          <w:spacing w:val="-2"/>
+          <w:sz w:val="32"/>
+          <w:szCs w:val="32"/>
+        </w:rPr>
+        <w:t>database</w:t>
+      </w:r>
+      <w:proofErr w:type="gramEnd"/>
+      <w:r>
+        <w:rPr>
+          <w:spacing w:val="-2"/>
+          <w:sz w:val="32"/>
+          <w:szCs w:val="32"/>
+        </w:rPr>
+        <w:t xml:space="preserve"> and will go through the login page. Each of the above components and systems will be described in the design documentation.</w:t>
       </w:r>
     </w:p>
     <w:p>
@@ -2978,7 +3081,25 @@
           <w:sz w:val="32"/>
           <w:szCs w:val="32"/>
         </w:rPr>
-        <w:t>The front-end initially provides a login page. This login page is used by different users and provides the roles to the users with proper authentication.  The login page then redirects the user to the respective page depending on the role of the user. These pages then make the appropriate connections to the back-end.</w:t>
+        <w:t xml:space="preserve">The front-end initially provides a login page. This login page is used by different users and provides the roles to the users with proper authentication.  The login page then redirects the user to the respective page depending on the role of the user. These pages then make the appropriate connections to the </w:t>
+      </w:r>
+      <w:proofErr w:type="gramStart"/>
+      <w:r>
+        <w:rPr>
+          <w:spacing w:val="-2"/>
+          <w:sz w:val="32"/>
+          <w:szCs w:val="32"/>
+        </w:rPr>
+        <w:t>back-end</w:t>
+      </w:r>
+      <w:proofErr w:type="gramEnd"/>
+      <w:r>
+        <w:rPr>
+          <w:spacing w:val="-2"/>
+          <w:sz w:val="32"/>
+          <w:szCs w:val="32"/>
+        </w:rPr>
+        <w:t>.</w:t>
       </w:r>
     </w:p>
     <w:p>
@@ -3725,7 +3846,25 @@
           <w:sz w:val="32"/>
           <w:szCs w:val="32"/>
         </w:rPr>
-        <w:t xml:space="preserve"> first page in the website is the login page which asks for the required credentials and then allows the user to enter the appropriate page based on their role.</w:t>
+        <w:t xml:space="preserve"> first page </w:t>
+      </w:r>
+      <w:proofErr w:type="gramStart"/>
+      <w:r>
+        <w:rPr>
+          <w:iCs/>
+          <w:sz w:val="32"/>
+          <w:szCs w:val="32"/>
+        </w:rPr>
+        <w:t>in</w:t>
+      </w:r>
+      <w:proofErr w:type="gramEnd"/>
+      <w:r>
+        <w:rPr>
+          <w:iCs/>
+          <w:sz w:val="32"/>
+          <w:szCs w:val="32"/>
+        </w:rPr>
+        <w:t xml:space="preserve"> the website is the login page which asks for the required credentials and then allows the user to enter the appropriate page based on their role.</w:t>
       </w:r>
     </w:p>
     <w:p>
@@ -4673,9 +4812,9 @@
         <w:tblLook w:val="01E0" w:firstRow="1" w:lastRow="1" w:firstColumn="1" w:lastColumn="1" w:noHBand="0" w:noVBand="0"/>
       </w:tblPr>
       <w:tblGrid>
-        <w:gridCol w:w="1907"/>
-        <w:gridCol w:w="1847"/>
-        <w:gridCol w:w="2553"/>
+        <w:gridCol w:w="1704"/>
+        <w:gridCol w:w="2126"/>
+        <w:gridCol w:w="2477"/>
         <w:gridCol w:w="1802"/>
       </w:tblGrid>
       <w:tr>
@@ -4684,7 +4823,7 @@
         </w:trPr>
         <w:tc>
           <w:tcPr>
-            <w:tcW w:w="1907" w:type="dxa"/>
+            <w:tcW w:w="1704" w:type="dxa"/>
           </w:tcPr>
           <w:p>
             <w:pPr>
@@ -4717,7 +4856,7 @@
         </w:tc>
         <w:tc>
           <w:tcPr>
-            <w:tcW w:w="1847" w:type="dxa"/>
+            <w:tcW w:w="2126" w:type="dxa"/>
           </w:tcPr>
           <w:p>
             <w:pPr>
@@ -4762,7 +4901,7 @@
         </w:tc>
         <w:tc>
           <w:tcPr>
-            <w:tcW w:w="2553" w:type="dxa"/>
+            <w:tcW w:w="2477" w:type="dxa"/>
           </w:tcPr>
           <w:p>
             <w:pPr>
@@ -4835,7 +4974,7 @@
         </w:trPr>
         <w:tc>
           <w:tcPr>
-            <w:tcW w:w="1907" w:type="dxa"/>
+            <w:tcW w:w="1704" w:type="dxa"/>
           </w:tcPr>
           <w:p>
             <w:pPr>
@@ -4859,7 +4998,7 @@
         </w:tc>
         <w:tc>
           <w:tcPr>
-            <w:tcW w:w="1847" w:type="dxa"/>
+            <w:tcW w:w="2126" w:type="dxa"/>
           </w:tcPr>
           <w:p>
             <w:pPr>
@@ -4929,7 +5068,7 @@
         </w:tc>
         <w:tc>
           <w:tcPr>
-            <w:tcW w:w="2553" w:type="dxa"/>
+            <w:tcW w:w="2477" w:type="dxa"/>
           </w:tcPr>
           <w:p>
             <w:pPr>
@@ -4967,6 +5106,14 @@
                 <w:szCs w:val="32"/>
               </w:rPr>
             </w:pPr>
+            <w:r>
+              <w:rPr>
+                <w:rFonts w:ascii="Times New Roman" w:hAnsi="Times New Roman" w:cs="Times New Roman"/>
+                <w:sz w:val="32"/>
+                <w:szCs w:val="32"/>
+              </w:rPr>
+              <w:t>20</w:t>
+            </w:r>
           </w:p>
         </w:tc>
       </w:tr>
@@ -4976,7 +5123,7 @@
         </w:trPr>
         <w:tc>
           <w:tcPr>
-            <w:tcW w:w="1907" w:type="dxa"/>
+            <w:tcW w:w="1704" w:type="dxa"/>
           </w:tcPr>
           <w:p>
             <w:pPr>
@@ -4988,6 +5135,7 @@
                 <w:szCs w:val="32"/>
               </w:rPr>
             </w:pPr>
+            <w:proofErr w:type="gramStart"/>
             <w:r>
               <w:rPr>
                 <w:rFonts w:ascii="Times New Roman" w:hAnsi="Times New Roman" w:cs="Times New Roman"/>
@@ -4995,8 +5143,9 @@
                 <w:sz w:val="32"/>
                 <w:szCs w:val="32"/>
               </w:rPr>
-              <w:t>4.1.1 , 4.1.2 ,4.1.3</w:t>
-            </w:r>
+              <w:t>4.1.1 ,</w:t>
+            </w:r>
+            <w:proofErr w:type="gramEnd"/>
             <w:r>
               <w:rPr>
                 <w:rFonts w:ascii="Times New Roman" w:hAnsi="Times New Roman" w:cs="Times New Roman"/>
@@ -5004,7 +5153,7 @@
                 <w:sz w:val="32"/>
                 <w:szCs w:val="32"/>
               </w:rPr>
-              <w:t>, 5.3</w:t>
+              <w:t xml:space="preserve"> 4.1.2 ,4.1.3, 5.3</w:t>
             </w:r>
             <w:r>
               <w:rPr>
@@ -5019,12 +5168,12 @@
         </w:tc>
         <w:tc>
           <w:tcPr>
-            <w:tcW w:w="1847" w:type="dxa"/>
+            <w:tcW w:w="2126" w:type="dxa"/>
           </w:tcPr>
           <w:p>
             <w:pPr>
               <w:pStyle w:val="TableParagraph"/>
-              <w:spacing w:before="4" w:line="256" w:lineRule="auto"/>
+              <w:spacing w:before="4"/>
               <w:ind w:right="728"/>
               <w:rPr>
                 <w:rFonts w:ascii="Times New Roman" w:hAnsi="Times New Roman" w:cs="Times New Roman"/>
@@ -5089,13 +5238,31 @@
                 <w:sz w:val="32"/>
                 <w:szCs w:val="32"/>
               </w:rPr>
-              <w:t xml:space="preserve"> , access registered account</w:t>
+              <w:t>, access register</w:t>
+            </w:r>
+            <w:r>
+              <w:rPr>
+                <w:rFonts w:ascii="Times New Roman" w:hAnsi="Times New Roman" w:cs="Times New Roman"/>
+                <w:spacing w:val="-2"/>
+                <w:sz w:val="32"/>
+                <w:szCs w:val="32"/>
+              </w:rPr>
+              <w:t>e</w:t>
+            </w:r>
+            <w:r>
+              <w:rPr>
+                <w:rFonts w:ascii="Times New Roman" w:hAnsi="Times New Roman" w:cs="Times New Roman"/>
+                <w:spacing w:val="-2"/>
+                <w:sz w:val="32"/>
+                <w:szCs w:val="32"/>
+              </w:rPr>
+              <w:t>d account</w:t>
             </w:r>
           </w:p>
         </w:tc>
         <w:tc>
           <w:tcPr>
-            <w:tcW w:w="2553" w:type="dxa"/>
+            <w:tcW w:w="2477" w:type="dxa"/>
           </w:tcPr>
           <w:p>
             <w:pPr>
@@ -5145,6 +5312,14 @@
                 <w:szCs w:val="32"/>
               </w:rPr>
             </w:pPr>
+            <w:r>
+              <w:rPr>
+                <w:rFonts w:ascii="Times New Roman" w:hAnsi="Times New Roman" w:cs="Times New Roman"/>
+                <w:sz w:val="32"/>
+                <w:szCs w:val="32"/>
+              </w:rPr>
+              <w:t>1,2,3,9</w:t>
+            </w:r>
           </w:p>
         </w:tc>
       </w:tr>
@@ -5154,7 +5329,7 @@
         </w:trPr>
         <w:tc>
           <w:tcPr>
-            <w:tcW w:w="1907" w:type="dxa"/>
+            <w:tcW w:w="1704" w:type="dxa"/>
           </w:tcPr>
           <w:p>
             <w:pPr>
@@ -5178,7 +5353,7 @@
         </w:tc>
         <w:tc>
           <w:tcPr>
-            <w:tcW w:w="1847" w:type="dxa"/>
+            <w:tcW w:w="2126" w:type="dxa"/>
           </w:tcPr>
           <w:p>
             <w:pPr>
@@ -5196,13 +5371,29 @@
                 <w:sz w:val="32"/>
                 <w:szCs w:val="32"/>
               </w:rPr>
-              <w:t>Payment, Inserting bill info to Database and subtracting item sold from inventory.</w:t>
+              <w:t xml:space="preserve">Payment, </w:t>
+            </w:r>
+            <w:r>
+              <w:rPr>
+                <w:rFonts w:ascii="Times New Roman" w:hAnsi="Times New Roman" w:cs="Times New Roman"/>
+                <w:sz w:val="32"/>
+                <w:szCs w:val="32"/>
+              </w:rPr>
+              <w:t>inserting</w:t>
+            </w:r>
+            <w:r>
+              <w:rPr>
+                <w:rFonts w:ascii="Times New Roman" w:hAnsi="Times New Roman" w:cs="Times New Roman"/>
+                <w:sz w:val="32"/>
+                <w:szCs w:val="32"/>
+              </w:rPr>
+              <w:t xml:space="preserve"> bill info to Database and subtracting item sold from inventory.</w:t>
             </w:r>
           </w:p>
         </w:tc>
         <w:tc>
           <w:tcPr>
-            <w:tcW w:w="2553" w:type="dxa"/>
+            <w:tcW w:w="2477" w:type="dxa"/>
           </w:tcPr>
           <w:p>
             <w:pPr>
@@ -5240,6 +5431,14 @@
                 <w:szCs w:val="32"/>
               </w:rPr>
             </w:pPr>
+            <w:r>
+              <w:rPr>
+                <w:rFonts w:ascii="Times New Roman" w:hAnsi="Times New Roman" w:cs="Times New Roman"/>
+                <w:sz w:val="32"/>
+                <w:szCs w:val="32"/>
+              </w:rPr>
+              <w:t>7,8,10,11,12</w:t>
+            </w:r>
           </w:p>
         </w:tc>
       </w:tr>
@@ -5249,7 +5448,7 @@
         </w:trPr>
         <w:tc>
           <w:tcPr>
-            <w:tcW w:w="1907" w:type="dxa"/>
+            <w:tcW w:w="1704" w:type="dxa"/>
           </w:tcPr>
           <w:p>
             <w:pPr>
@@ -5283,12 +5482,12 @@
         </w:tc>
         <w:tc>
           <w:tcPr>
-            <w:tcW w:w="1847" w:type="dxa"/>
+            <w:tcW w:w="2126" w:type="dxa"/>
           </w:tcPr>
           <w:p>
             <w:pPr>
               <w:pStyle w:val="TableParagraph"/>
-              <w:spacing w:before="4" w:line="256" w:lineRule="auto"/>
+              <w:spacing w:before="4"/>
               <w:rPr>
                 <w:rFonts w:ascii="Times New Roman" w:hAnsi="Times New Roman" w:cs="Times New Roman"/>
                 <w:sz w:val="32"/>
@@ -5307,7 +5506,7 @@
         </w:tc>
         <w:tc>
           <w:tcPr>
-            <w:tcW w:w="2553" w:type="dxa"/>
+            <w:tcW w:w="2477" w:type="dxa"/>
           </w:tcPr>
           <w:p>
             <w:pPr>
@@ -5345,6 +5544,14 @@
                 <w:szCs w:val="32"/>
               </w:rPr>
             </w:pPr>
+            <w:r>
+              <w:rPr>
+                <w:rFonts w:ascii="Times New Roman" w:hAnsi="Times New Roman" w:cs="Times New Roman"/>
+                <w:sz w:val="32"/>
+                <w:szCs w:val="32"/>
+              </w:rPr>
+              <w:t>4,5,6,13</w:t>
+            </w:r>
           </w:p>
         </w:tc>
       </w:tr>
@@ -5354,7 +5561,7 @@
         </w:trPr>
         <w:tc>
           <w:tcPr>
-            <w:tcW w:w="1907" w:type="dxa"/>
+            <w:tcW w:w="1704" w:type="dxa"/>
           </w:tcPr>
           <w:p>
             <w:pPr>
@@ -5388,12 +5595,12 @@
         </w:tc>
         <w:tc>
           <w:tcPr>
-            <w:tcW w:w="1847" w:type="dxa"/>
+            <w:tcW w:w="2126" w:type="dxa"/>
           </w:tcPr>
           <w:p>
             <w:pPr>
               <w:pStyle w:val="TableParagraph"/>
-              <w:spacing w:before="0" w:line="245" w:lineRule="exact"/>
+              <w:spacing w:before="0"/>
               <w:rPr>
                 <w:rFonts w:ascii="Times New Roman" w:hAnsi="Times New Roman" w:cs="Times New Roman"/>
                 <w:sz w:val="32"/>
@@ -5413,7 +5620,7 @@
         </w:tc>
         <w:tc>
           <w:tcPr>
-            <w:tcW w:w="2553" w:type="dxa"/>
+            <w:tcW w:w="2477" w:type="dxa"/>
           </w:tcPr>
           <w:p>
             <w:pPr>
@@ -5451,6 +5658,14 @@
                 <w:szCs w:val="32"/>
               </w:rPr>
             </w:pPr>
+            <w:r>
+              <w:rPr>
+                <w:rFonts w:ascii="Times New Roman" w:hAnsi="Times New Roman" w:cs="Times New Roman"/>
+                <w:sz w:val="32"/>
+                <w:szCs w:val="32"/>
+              </w:rPr>
+              <w:t>14,15,16,17,18,19</w:t>
+            </w:r>
           </w:p>
         </w:tc>
       </w:tr>
@@ -5460,7 +5675,7 @@
         </w:trPr>
         <w:tc>
           <w:tcPr>
-            <w:tcW w:w="1907" w:type="dxa"/>
+            <w:tcW w:w="1704" w:type="dxa"/>
           </w:tcPr>
           <w:p>
             <w:pPr>
@@ -5495,12 +5710,12 @@
         </w:tc>
         <w:tc>
           <w:tcPr>
-            <w:tcW w:w="1847" w:type="dxa"/>
+            <w:tcW w:w="2126" w:type="dxa"/>
           </w:tcPr>
           <w:p>
             <w:pPr>
               <w:pStyle w:val="TableParagraph"/>
-              <w:spacing w:before="0" w:line="245" w:lineRule="exact"/>
+              <w:spacing w:before="0"/>
               <w:rPr>
                 <w:rFonts w:ascii="Times New Roman" w:hAnsi="Times New Roman" w:cs="Times New Roman"/>
                 <w:spacing w:val="-2"/>
@@ -5515,13 +5730,13 @@
                 <w:sz w:val="32"/>
                 <w:szCs w:val="32"/>
               </w:rPr>
-              <w:t>Stores Transaction history , Inventory information and User information.</w:t>
+              <w:t>Stores Transaction history, Inventory information and User information.</w:t>
             </w:r>
           </w:p>
         </w:tc>
         <w:tc>
           <w:tcPr>
-            <w:tcW w:w="2553" w:type="dxa"/>
+            <w:tcW w:w="2477" w:type="dxa"/>
           </w:tcPr>
           <w:p>
             <w:pPr>
@@ -5542,152 +5757,6 @@
               </w:rPr>
               <w:t>Database</w:t>
             </w:r>
-          </w:p>
-        </w:tc>
-        <w:tc>
-          <w:tcPr>
-            <w:tcW w:w="1802" w:type="dxa"/>
-          </w:tcPr>
-          <w:p>
-            <w:pPr>
-              <w:pStyle w:val="TableParagraph"/>
-              <w:spacing w:before="0"/>
-              <w:ind w:left="95"/>
-              <w:rPr>
-                <w:rFonts w:ascii="Times New Roman" w:hAnsi="Times New Roman" w:cs="Times New Roman"/>
-                <w:sz w:val="32"/>
-                <w:szCs w:val="32"/>
-              </w:rPr>
-            </w:pPr>
-          </w:p>
-        </w:tc>
-      </w:tr>
-      <w:tr>
-        <w:trPr>
-          <w:trHeight w:val="1080"/>
-        </w:trPr>
-        <w:tc>
-          <w:tcPr>
-            <w:tcW w:w="1907" w:type="dxa"/>
-          </w:tcPr>
-          <w:p>
-            <w:pPr>
-              <w:pStyle w:val="TableParagraph"/>
-              <w:spacing w:before="4"/>
-              <w:rPr>
-                <w:rFonts w:ascii="Times New Roman" w:hAnsi="Times New Roman" w:cs="Times New Roman"/>
-                <w:spacing w:val="-2"/>
-                <w:sz w:val="32"/>
-                <w:szCs w:val="32"/>
-              </w:rPr>
-            </w:pPr>
-          </w:p>
-        </w:tc>
-        <w:tc>
-          <w:tcPr>
-            <w:tcW w:w="1847" w:type="dxa"/>
-          </w:tcPr>
-          <w:p>
-            <w:pPr>
-              <w:pStyle w:val="TableParagraph"/>
-              <w:spacing w:before="0" w:line="245" w:lineRule="exact"/>
-              <w:rPr>
-                <w:rFonts w:ascii="Times New Roman" w:hAnsi="Times New Roman" w:cs="Times New Roman"/>
-                <w:spacing w:val="-2"/>
-                <w:sz w:val="32"/>
-                <w:szCs w:val="32"/>
-              </w:rPr>
-            </w:pPr>
-          </w:p>
-        </w:tc>
-        <w:tc>
-          <w:tcPr>
-            <w:tcW w:w="2553" w:type="dxa"/>
-          </w:tcPr>
-          <w:p>
-            <w:pPr>
-              <w:pStyle w:val="TableParagraph"/>
-              <w:spacing w:before="0"/>
-              <w:ind w:left="96"/>
-              <w:rPr>
-                <w:rFonts w:ascii="Times New Roman" w:hAnsi="Times New Roman" w:cs="Times New Roman"/>
-                <w:sz w:val="32"/>
-                <w:szCs w:val="32"/>
-              </w:rPr>
-            </w:pPr>
-          </w:p>
-        </w:tc>
-        <w:tc>
-          <w:tcPr>
-            <w:tcW w:w="1802" w:type="dxa"/>
-          </w:tcPr>
-          <w:p>
-            <w:pPr>
-              <w:pStyle w:val="TableParagraph"/>
-              <w:spacing w:before="0"/>
-              <w:ind w:left="95"/>
-              <w:rPr>
-                <w:rFonts w:ascii="Times New Roman" w:hAnsi="Times New Roman" w:cs="Times New Roman"/>
-                <w:sz w:val="32"/>
-                <w:szCs w:val="32"/>
-              </w:rPr>
-            </w:pPr>
-          </w:p>
-        </w:tc>
-      </w:tr>
-      <w:tr>
-        <w:trPr>
-          <w:trHeight w:val="1080"/>
-        </w:trPr>
-        <w:tc>
-          <w:tcPr>
-            <w:tcW w:w="1907" w:type="dxa"/>
-          </w:tcPr>
-          <w:p>
-            <w:pPr>
-              <w:pStyle w:val="TableParagraph"/>
-              <w:spacing w:before="4"/>
-              <w:rPr>
-                <w:rFonts w:ascii="Times New Roman" w:hAnsi="Times New Roman" w:cs="Times New Roman"/>
-                <w:spacing w:val="-2"/>
-                <w:sz w:val="32"/>
-                <w:szCs w:val="32"/>
-              </w:rPr>
-            </w:pPr>
-          </w:p>
-        </w:tc>
-        <w:tc>
-          <w:tcPr>
-            <w:tcW w:w="1847" w:type="dxa"/>
-          </w:tcPr>
-          <w:p>
-            <w:pPr>
-              <w:pStyle w:val="TableParagraph"/>
-              <w:spacing w:before="0" w:line="245" w:lineRule="exact"/>
-              <w:rPr>
-                <w:rFonts w:ascii="Times New Roman" w:hAnsi="Times New Roman" w:cs="Times New Roman"/>
-                <w:spacing w:val="-2"/>
-                <w:sz w:val="32"/>
-                <w:szCs w:val="32"/>
-              </w:rPr>
-            </w:pPr>
-          </w:p>
-        </w:tc>
-        <w:tc>
-          <w:tcPr>
-            <w:tcW w:w="2553" w:type="dxa"/>
-          </w:tcPr>
-          <w:p>
-            <w:pPr>
-              <w:pStyle w:val="TableParagraph"/>
-              <w:spacing w:before="0"/>
-              <w:ind w:left="96"/>
-              <w:rPr>
-                <w:rFonts w:ascii="Times New Roman" w:hAnsi="Times New Roman" w:cs="Times New Roman"/>
-                <w:sz w:val="32"/>
-                <w:szCs w:val="32"/>
-              </w:rPr>
-            </w:pPr>
           </w:p>
         </w:tc>
         <w:tc>

</xml_diff>